<commit_message>
adding change of first.docx
</commit_message>
<xml_diff>
--- a/first.docx
+++ b/first.docx
@@ -21,24 +21,40 @@
           <w:lang w:val="en-US"/>
         </w:rPr>
       </w:pPr>
+      <w:proofErr w:type="spellStart"/>
       <w:r>
         <w:rPr>
           <w:lang w:val="en-US"/>
         </w:rPr>
-        <w:t xml:space="preserve">Todays date is </w:t>
+        <w:t>Todays</w:t>
+      </w:r>
+      <w:proofErr w:type="spellEnd"/>
+      <w:r>
+        <w:rPr>
+          <w:lang w:val="en-US"/>
+        </w:rPr>
+        <w:t xml:space="preserve"> date is</w:t>
       </w:r>
       <w:r>
         <w:rPr>
           <w:lang w:val="en-US"/>
         </w:rPr>
-        <w:t>31</w:t>
+        <w:t xml:space="preserve"> 1</w:t>
       </w:r>
       <w:r>
         <w:rPr>
           <w:lang w:val="en-US"/>
         </w:rPr>
-        <w:t xml:space="preserve"> november</w:t>
+        <w:t xml:space="preserve"> </w:t>
       </w:r>
+      <w:proofErr w:type="spellStart"/>
+      <w:r>
+        <w:rPr>
+          <w:lang w:val="en-US"/>
+        </w:rPr>
+        <w:t>november</w:t>
+      </w:r>
+      <w:proofErr w:type="spellEnd"/>
     </w:p>
     <w:p>
       <w:pPr>
@@ -63,8 +79,16 @@
         <w:rPr>
           <w:lang w:val="en-US"/>
         </w:rPr>
-        <w:t>We are learning github</w:t>
+        <w:t xml:space="preserve">We are learning </w:t>
       </w:r>
+      <w:proofErr w:type="spellStart"/>
+      <w:r>
+        <w:rPr>
+          <w:lang w:val="en-US"/>
+        </w:rPr>
+        <w:t>github</w:t>
+      </w:r>
+      <w:proofErr w:type="spellEnd"/>
     </w:p>
     <w:sectPr>
       <w:pgSz w:w="11906" w:h="16838"/>

</xml_diff>

<commit_message>
adding changes into development remote
</commit_message>
<xml_diff>
--- a/first.docx
+++ b/first.docx
@@ -21,12 +21,74 @@
           <w:lang w:val="en-US"/>
         </w:rPr>
       </w:pPr>
+      <w:proofErr w:type="spellStart"/>
       <w:r>
         <w:rPr>
           <w:lang w:val="en-US"/>
         </w:rPr>
-        <w:t>Todays date is 26 november</w:t>
+        <w:t>Todays</w:t>
       </w:r>
+      <w:proofErr w:type="spellEnd"/>
+      <w:r>
+        <w:rPr>
+          <w:lang w:val="en-US"/>
+        </w:rPr>
+        <w:t xml:space="preserve"> date is</w:t>
+      </w:r>
+      <w:r>
+        <w:rPr>
+          <w:lang w:val="en-US"/>
+        </w:rPr>
+        <w:t xml:space="preserve"> 1</w:t>
+      </w:r>
+      <w:r>
+        <w:rPr>
+          <w:lang w:val="en-US"/>
+        </w:rPr>
+        <w:t xml:space="preserve"> </w:t>
+      </w:r>
+      <w:proofErr w:type="spellStart"/>
+      <w:r>
+        <w:rPr>
+          <w:lang w:val="en-US"/>
+        </w:rPr>
+        <w:t>november</w:t>
+      </w:r>
+      <w:proofErr w:type="spellEnd"/>
+    </w:p>
+    <w:p>
+      <w:pPr>
+        <w:rPr>
+          <w:lang w:val="en-US"/>
+        </w:rPr>
+      </w:pPr>
+      <w:r>
+        <w:rPr>
+          <w:lang w:val="en-US"/>
+        </w:rPr>
+        <w:t>Time now is 19:22</w:t>
+      </w:r>
+    </w:p>
+    <w:p>
+      <w:pPr>
+        <w:rPr>
+          <w:lang w:val="en-US"/>
+        </w:rPr>
+      </w:pPr>
+      <w:r>
+        <w:rPr>
+          <w:lang w:val="en-US"/>
+        </w:rPr>
+        <w:t xml:space="preserve">We are learning </w:t>
+      </w:r>
+      <w:proofErr w:type="spellStart"/>
+      <w:r>
+        <w:rPr>
+          <w:lang w:val="en-US"/>
+        </w:rPr>
+        <w:t>github</w:t>
+      </w:r>
+      <w:proofErr w:type="spellEnd"/>
     </w:p>
     <w:sectPr>
       <w:pgSz w:w="11906" w:h="16838"/>

</xml_diff>